<commit_message>
Building interfaces blueprints completed
</commit_message>
<xml_diff>
--- a/Здания.docx
+++ b/Здания.docx
@@ -38,12 +38,14 @@
           <w:numId w:val="2"/>
         </w:numPr>
       </w:pPr>
+      <w:proofErr w:type="spellStart"/>
       <w:r>
         <w:rPr>
           <w:lang w:val="en-US"/>
         </w:rPr>
         <w:t>IHouse</w:t>
       </w:r>
+      <w:proofErr w:type="spellEnd"/>
     </w:p>
     <w:p>
       <w:pPr>
@@ -80,12 +82,14 @@
           <w:numId w:val="2"/>
         </w:numPr>
       </w:pPr>
+      <w:proofErr w:type="spellStart"/>
       <w:r>
         <w:rPr>
           <w:lang w:val="en-US"/>
         </w:rPr>
         <w:t>IPollute</w:t>
       </w:r>
+      <w:proofErr w:type="spellEnd"/>
     </w:p>
     <w:p>
       <w:pPr>
@@ -107,12 +111,14 @@
           <w:numId w:val="2"/>
         </w:numPr>
       </w:pPr>
+      <w:proofErr w:type="spellStart"/>
       <w:r>
         <w:rPr>
           <w:lang w:val="en-US"/>
         </w:rPr>
         <w:t>IConsumer</w:t>
       </w:r>
+      <w:proofErr w:type="spellEnd"/>
     </w:p>
     <w:p>
       <w:pPr>
@@ -134,12 +140,20 @@
           <w:numId w:val="2"/>
         </w:numPr>
       </w:pPr>
+      <w:proofErr w:type="spellStart"/>
       <w:r>
         <w:rPr>
           <w:lang w:val="en-US"/>
         </w:rPr>
         <w:t>IProduct</w:t>
       </w:r>
+      <w:r>
+        <w:rPr>
+          <w:lang w:val="en-US"/>
+        </w:rPr>
+        <w:t>er</w:t>
+      </w:r>
+      <w:proofErr w:type="spellEnd"/>
     </w:p>
     <w:p>
       <w:pPr>
@@ -161,12 +175,14 @@
           <w:numId w:val="2"/>
         </w:numPr>
       </w:pPr>
+      <w:proofErr w:type="spellStart"/>
       <w:r>
         <w:rPr>
           <w:lang w:val="en-US"/>
         </w:rPr>
         <w:t>IUseCitizen</w:t>
       </w:r>
+      <w:proofErr w:type="spellEnd"/>
     </w:p>
     <w:p>
       <w:pPr>
@@ -177,10 +193,7 @@
         </w:numPr>
       </w:pPr>
       <w:r>
-        <w:t xml:space="preserve">Количество людей, необходимых для работы. Также контролирует </w:t>
-      </w:r>
-      <w:r>
-        <w:t>бонусы от их свойств</w:t>
+        <w:t>Количество людей, необходимых для работы</w:t>
       </w:r>
     </w:p>
     <w:p>
@@ -203,12 +216,14 @@
           <w:numId w:val="2"/>
         </w:numPr>
       </w:pPr>
+      <w:proofErr w:type="spellStart"/>
       <w:r>
         <w:rPr>
           <w:lang w:val="en-US"/>
         </w:rPr>
         <w:t>IRestPoint</w:t>
       </w:r>
+      <w:proofErr w:type="spellEnd"/>
     </w:p>
     <w:p>
       <w:pPr>
@@ -242,12 +257,14 @@
           <w:numId w:val="2"/>
         </w:numPr>
       </w:pPr>
+      <w:proofErr w:type="spellStart"/>
       <w:r>
         <w:rPr>
           <w:lang w:val="en-US"/>
         </w:rPr>
         <w:t>ITransportNet</w:t>
       </w:r>
+      <w:proofErr w:type="spellEnd"/>
     </w:p>
     <w:p>
       <w:pPr>
@@ -281,12 +298,14 @@
           <w:numId w:val="2"/>
         </w:numPr>
       </w:pPr>
+      <w:proofErr w:type="spellStart"/>
       <w:r>
         <w:rPr>
           <w:lang w:val="en-US"/>
         </w:rPr>
         <w:t>IConsumer</w:t>
       </w:r>
+      <w:proofErr w:type="spellEnd"/>
       <w:r>
         <w:t xml:space="preserve"> </w:t>
       </w:r>
@@ -709,6 +728,7 @@
   <w:style w:type="paragraph" w:default="1" w:styleId="a">
     <w:name w:val="Normal"/>
     <w:qFormat/>
+    <w:rsid w:val="005D6B84"/>
   </w:style>
   <w:style w:type="paragraph" w:styleId="1">
     <w:name w:val="heading 1"/>

</xml_diff>